<commit_message>
update process book based on feedbacks and update README.md
</commit_message>
<xml_diff>
--- a/Process Book.docx
+++ b/Process Book.docx
@@ -732,18 +732,35 @@
         <w:pStyle w:val="p1"/>
         <w:spacing w:before="0" w:beforeAutospacing="0" w:after="0" w:afterAutospacing="0"/>
         <w:jc w:val="both"/>
+      </w:pPr>
+      <w:r>
         <w:rPr>
           <w:rFonts w:hint="eastAsia"/>
         </w:rPr>
-      </w:pPr>
-      <w:r>
+        <w:t xml:space="preserve">           </w:t>
+      </w:r>
+      <w:r>
+        <w:t>Finally, we added a side panel with two display modes. In line-chart mode, the panel shows yearly event counts and average magnitudes, enabling users to identify long-term temporal trends. In scatterplot mode, the panel switches to magnitude versus horizontal distance and magnitude versus depth, revealing patterns that are not visible on the map alone. Together, these additions transformed our visualization from a static map into a multi-faceted interactive tool that supports a wide range of analytical questions.</w:t>
+      </w:r>
+    </w:p>
+    <w:p>
+      <w:pPr>
+        <w:pStyle w:val="p1"/>
+        <w:spacing w:before="240" w:beforeAutospacing="0" w:after="240" w:afterAutospacing="0"/>
+        <w:jc w:val="both"/>
         <w:rPr>
           <w:rFonts w:hint="eastAsia"/>
-        </w:rPr>
-        <w:t xml:space="preserve">           </w:t>
-      </w:r>
-      <w:r>
-        <w:t>Finally, we added a side panel with two display modes. In line-chart mode, the panel shows yearly event counts and average magnitudes, enabling users to identify long-term temporal trends. In scatterplot mode, the panel switches to magnitude versus horizontal distance and magnitude versus depth, revealing patterns that are not visible on the map alone. Together, these additions transformed our visualization from a static map into a multi-faceted interactive tool that supports a wide range of analytical questions.</w:t>
+          <w:b/>
+          <w:bCs/>
+        </w:rPr>
+      </w:pPr>
+      <w:r>
+        <w:rPr>
+          <w:rFonts w:hint="eastAsia"/>
+          <w:b/>
+          <w:bCs/>
+        </w:rPr>
+        <w:t>(First and Second Feedback)</w:t>
       </w:r>
     </w:p>
     <w:p>
@@ -752,16 +769,10 @@
         <w:spacing w:before="0" w:beforeAutospacing="0" w:after="0" w:afterAutospacing="0"/>
         <w:ind w:firstLine="720"/>
         <w:jc w:val="both"/>
-        <w:rPr>
-          <w:rFonts w:hint="eastAsia"/>
-        </w:rPr>
-      </w:pPr>
-      <w:r>
-        <w:t xml:space="preserve">As the project progressed, we refined our design to better emphasize visualization-driven exploration rather than relying on interface widgets. Our initial prototype included several external controls such as event type filters and numeric year inputs paired with a range slider. However, </w:t>
-      </w:r>
+      </w:pPr>
       <w:r>
         <w:lastRenderedPageBreak/>
-        <w:t>after receiving feedback from the instructor, we removed these controls to reduce visual clutter and encourage users to interact directly with the charts and map themselves. This shift allowed the visualization to feel more cohesive and eliminated the need for redundant UI elements.</w:t>
+        <w:t>As the project progressed, we refined our design to better emphasize visualization-driven exploration rather than relying on interface widgets. Our initial prototype included several external controls such as event type filters and numeric year inputs paired with a range slider. However, after receiving feedback from the instructor, we removed these controls to reduce visual clutter and encourage users to interact directly with the charts and map themselves. This shift allowed the visualization to feel more cohesive and eliminated the need for redundant UI elements.</w:t>
       </w:r>
     </w:p>
     <w:p>
@@ -770,9 +781,6 @@
         <w:spacing w:before="0" w:beforeAutospacing="0" w:after="0" w:afterAutospacing="0"/>
         <w:ind w:firstLine="720"/>
         <w:jc w:val="both"/>
-        <w:rPr>
-          <w:rFonts w:hint="eastAsia"/>
-        </w:rPr>
       </w:pPr>
       <w:r>
         <w:t>Another major change occurred in the bottom-right panel. Our original design included line charts showing yearly averages, but we found that these temporal trends did not provide strong analytical value. In response, we replaced the line charts with a bar chart summarizing average magnitudes by event type. This redesign supports clearer comparison tasks and highlights differences between categories more effectively.</w:t>
@@ -784,9 +792,6 @@
         <w:spacing w:before="0" w:beforeAutospacing="0" w:after="0" w:afterAutospacing="0"/>
         <w:ind w:firstLine="720"/>
         <w:jc w:val="both"/>
-        <w:rPr>
-          <w:rFonts w:hint="eastAsia"/>
-        </w:rPr>
       </w:pPr>
       <w:r>
         <w:t>We also made a conceptual adjustment by removing the “Rock Blast” event category. Because this category contained only a single data point, it did not meaningfully contribute to the analysis and risked distracting users from the major patterns in the dataset. By removing it, we maintained a cleaner and more interpretable design.</w:t>
@@ -805,6 +810,39 @@
     </w:p>
     <w:p>
       <w:pPr>
+        <w:pStyle w:val="p1"/>
+      </w:pPr>
+      <w:r>
+        <w:rPr>
+          <w:b/>
+          <w:bCs/>
+        </w:rPr>
+        <w:t>(Third Feedback)</w:t>
+      </w:r>
+    </w:p>
+    <w:p>
+      <w:pPr>
+        <w:pStyle w:val="p2"/>
+        <w:spacing w:before="0" w:beforeAutospacing="0" w:after="0" w:afterAutospacing="0"/>
+        <w:jc w:val="both"/>
+        <w:rPr>
+          <w:rFonts w:hint="eastAsia"/>
+        </w:rPr>
+      </w:pPr>
+      <w:r>
+        <w:t xml:space="preserve">The third round of feedback led to several important refinements that significantly enhanced the interpretability and interactive depth of the visualization. First, we incorporated a visual reference system for the line chart by adding vertical selection lines. When users click one or two years, the chart now displays corresponding </w:t>
+      </w:r>
+      <w:proofErr w:type="gramStart"/>
+      <w:r>
+        <w:t>guide lines</w:t>
+      </w:r>
+      <w:proofErr w:type="gramEnd"/>
+      <w:r>
+        <w:t xml:space="preserve"> and dims the out-of-range regions, making temporal filtering more visible and easier to understand. Additionally, the instructor recommended swapping the positions of the event-type bar chart and the magnitude histogram. The original layout allocated too much visual space to event types, which offered limited analytical value, while the magnitude distribution was more informative and deserving of emphasis. This redesign improved visual balance and aligned the interface more closely with users’ analytical tasks. Finally, we updated the interaction model so that each bar in the magnitude histogram can now be individually selected to filter the map. This replaces the earlier event-type filtering behavior and allows magnitude—arguably the most critical variable in earthquake analysis—to drive the exploration. Together, these changes improved both the clarity and the exploratory potential of the final interface.</w:t>
+      </w:r>
+    </w:p>
+    <w:p>
+      <w:pPr>
         <w:spacing w:after="0"/>
         <w:ind w:firstLine="720"/>
         <w:jc w:val="both"/>
@@ -851,7 +889,11 @@
         <w:t xml:space="preserve"> </w:t>
       </w:r>
       <w:r>
-        <w:t>To support temporal exploration, the tool includes both a numeric year input and a linked range slider. This allows users to isolate earthquakes from a particular decade or examine long-term seismic trends from 1965 to 2016. Type filters provide another layer of control, enabling users to separately view natural earthquakes, explosions, nuclear tests, and rock bursts, which helps distinguish natural tectonic activity from human-generated events.</w:t>
+        <w:t xml:space="preserve">To support temporal exploration, the tool includes both a numeric year input and a linked range slider. This allows users to isolate earthquakes from a particular decade or examine long-term seismic trends from 1965 to 2016. Type filters provide another layer of control, enabling users to separately view natural earthquakes, explosions, nuclear </w:t>
+      </w:r>
+      <w:r>
+        <w:lastRenderedPageBreak/>
+        <w:t>tests, and rock bursts, which helps distinguish natural tectonic activity from human-generated events.</w:t>
       </w:r>
       <w:r>
         <w:rPr>
@@ -888,6 +930,26 @@
       </w:r>
       <w:r>
         <w:t>Together, these interactive features transform the visualization from a static map into a rich exploratory environment, enabling users to investigate global seismic behavior from multiple analytical perspectives.</w:t>
+      </w:r>
+    </w:p>
+    <w:p>
+      <w:pPr>
+        <w:pStyle w:val="p1"/>
+        <w:spacing w:before="240" w:beforeAutospacing="0" w:after="240" w:afterAutospacing="0"/>
+        <w:jc w:val="both"/>
+        <w:rPr>
+          <w:rFonts w:hint="eastAsia"/>
+          <w:b/>
+          <w:bCs/>
+        </w:rPr>
+      </w:pPr>
+      <w:r>
+        <w:rPr>
+          <w:rFonts w:hint="eastAsia"/>
+          <w:b/>
+          <w:bCs/>
+        </w:rPr>
+        <w:t>(First and Second Feedback)</w:t>
       </w:r>
     </w:p>
     <w:p>
@@ -924,7 +986,6 @@
         <w:t xml:space="preserve"> </w:t>
       </w:r>
       <w:r>
-        <w:lastRenderedPageBreak/>
         <w:t>We updated the side-panel visualization as well. The original bottom-right component included temporal line charts that displayed yearly event averages. These charts were replaced with a bar chart that summarizes average magnitude by event type, providing a more direct and interpretable comparison. This modification aligns the visualization more closely with user tasks and improves readability.</w:t>
       </w:r>
       <w:r>
@@ -957,99 +1018,35 @@
     </w:p>
     <w:p>
       <w:pPr>
-        <w:spacing w:after="0"/>
-        <w:rPr>
-          <w:rFonts w:ascii="Times New Roman" w:hAnsi="Times New Roman" w:cs="Times New Roman"/>
-          <w:color w:val="0D0D0D" w:themeColor="text1" w:themeTint="F2"/>
-        </w:rPr>
-      </w:pPr>
-    </w:p>
-    <w:p>
-      <w:pPr>
-        <w:spacing w:after="0"/>
-        <w:rPr>
-          <w:rFonts w:ascii="Times New Roman" w:hAnsi="Times New Roman" w:cs="Times New Roman"/>
+        <w:pStyle w:val="p1"/>
+      </w:pPr>
+      <w:r>
+        <w:rPr>
           <w:b/>
           <w:bCs/>
-          <w:color w:val="0D0D0D" w:themeColor="text1" w:themeTint="F2"/>
-        </w:rPr>
-      </w:pPr>
-      <w:r>
-        <w:rPr>
-          <w:rFonts w:ascii="Times New Roman" w:hAnsi="Times New Roman" w:cs="Times New Roman"/>
-          <w:b/>
-          <w:bCs/>
-          <w:color w:val="0D0D0D" w:themeColor="text1" w:themeTint="F2"/>
-        </w:rPr>
-        <w:t>Evaluation and Possible Improvements</w:t>
-      </w:r>
-    </w:p>
-    <w:p>
-      <w:pPr>
-        <w:spacing w:after="0"/>
-        <w:ind w:firstLine="720"/>
+        </w:rPr>
+        <w:t>(Third Feedback Implementation)</w:t>
+      </w:r>
+    </w:p>
+    <w:p>
+      <w:pPr>
+        <w:pStyle w:val="p2"/>
         <w:jc w:val="both"/>
-        <w:rPr>
-          <w:rFonts w:ascii="Times New Roman" w:hAnsi="Times New Roman" w:cs="Times New Roman"/>
-          <w:color w:val="0D0D0D" w:themeColor="text1" w:themeTint="F2"/>
-        </w:rPr>
-      </w:pPr>
-      <w:r>
-        <w:rPr>
-          <w:rFonts w:ascii="Times New Roman" w:hAnsi="Times New Roman" w:cs="Times New Roman"/>
-          <w:color w:val="0D0D0D" w:themeColor="text1" w:themeTint="F2"/>
-        </w:rPr>
-        <w:t>After testing the final visualization and sharing it with others, we found that the tool was effective at communicating the strong spatial relationship between earthquakes and tectonic plates. The ability to filter by magnitude or time helped users notice patterns they might not have seen otherwise, such as the concentration of high-magnitude events along subduction zones.</w:t>
-      </w:r>
-    </w:p>
-    <w:p>
-      <w:pPr>
-        <w:spacing w:after="0"/>
-        <w:ind w:firstLine="720"/>
-        <w:jc w:val="both"/>
-        <w:rPr>
-          <w:rFonts w:ascii="Times New Roman" w:hAnsi="Times New Roman" w:cs="Times New Roman"/>
-          <w:color w:val="0D0D0D" w:themeColor="text1" w:themeTint="F2"/>
-        </w:rPr>
-      </w:pPr>
-      <w:r>
-        <w:rPr>
-          <w:rFonts w:ascii="Times New Roman" w:hAnsi="Times New Roman" w:cs="Times New Roman"/>
-          <w:color w:val="0D0D0D" w:themeColor="text1" w:themeTint="F2"/>
-        </w:rPr>
-        <w:t>However, the project also revealed several areas for improvement. Because the dataset contains so many points, the map can still feel crowded when all earthquakes are displayed at once. While filtering helps, there may be more effective ways to simplify or cluster the data. Some users also wanted animations showing earthquakes over time, which would help illustrate how seismic activity unfolds. Additionally, incorporating real-time data from the USGS live feed could make the tool more immediately useful for understanding recent seismic events. There is also room to expand the comparison of different plate types or to add labels and annotations that explain particularly important regions.</w:t>
-      </w:r>
-    </w:p>
-    <w:p>
-      <w:pPr>
-        <w:spacing w:after="0"/>
-        <w:ind w:firstLine="720"/>
-        <w:jc w:val="both"/>
-        <w:rPr>
-          <w:rFonts w:ascii="Times New Roman" w:hAnsi="Times New Roman" w:cs="Times New Roman"/>
-          <w:color w:val="0D0D0D" w:themeColor="text1" w:themeTint="F2"/>
-        </w:rPr>
-      </w:pPr>
-      <w:r>
-        <w:rPr>
-          <w:rFonts w:ascii="Times New Roman" w:hAnsi="Times New Roman" w:cs="Times New Roman"/>
-          <w:color w:val="0D0D0D" w:themeColor="text1" w:themeTint="F2"/>
-        </w:rPr>
-        <w:t xml:space="preserve">Overall, our evaluation showed that the project successfully met its goal of making earthquake patterns accessible and engaging. </w:t>
-      </w:r>
-      <w:r>
-        <w:rPr>
-          <w:rFonts w:ascii="Times New Roman" w:hAnsi="Times New Roman" w:cs="Times New Roman"/>
-          <w:color w:val="0D0D0D" w:themeColor="text1" w:themeTint="F2"/>
-        </w:rPr>
-        <w:t>Visualization</w:t>
-      </w:r>
-      <w:r>
-        <w:rPr>
-          <w:rFonts w:ascii="Times New Roman" w:hAnsi="Times New Roman" w:cs="Times New Roman"/>
-          <w:color w:val="0D0D0D" w:themeColor="text1" w:themeTint="F2"/>
-        </w:rPr>
-        <w:t xml:space="preserve"> helps users connect scientific concepts with real-world data in a way that is intuitive and interactive, while also offering a strong foundation for future enhancements.</w:t>
+      </w:pPr>
+      <w:r>
+        <w:t xml:space="preserve">Implementing the third round of feedback required substantial updates to both the interaction logic and the visual structure of the system. To support clearer temporal analysis, we introduced vertical </w:t>
+      </w:r>
+      <w:proofErr w:type="gramStart"/>
+      <w:r>
+        <w:t>guide lines</w:t>
+      </w:r>
+      <w:proofErr w:type="gramEnd"/>
+      <w:r>
+        <w:t xml:space="preserve"> into the line chart, along with logic to dim out-of-range years during interval selection. This required revising the chart’s rendering pipeline and state-management functions. We also restructured the layout of the right-side panel, placing the magnitude histogram in the primary analytical position and relocating the event-type bar chart to a smaller contextual area within the map. The most significant functional update was transforming the histogram into a fully interactive filtering tool. Each magnitude bin can now be clicked independently, triggering a filtering process </w:t>
+      </w:r>
+      <w:r>
+        <w:lastRenderedPageBreak/>
+        <w:t>that updates the map, line charts, and scatterplots. Implementing this feature required rewriting the magnitude-filtering logic, establishing per-bin numeric ranges, and ensuring that filtering harmonizes with quantile-based color encoding. These implementation changes not only addressed instructor feedback but also strengthened the visualization’s analytical capabilities.</w:t>
       </w:r>
     </w:p>
     <w:p>
@@ -1062,8 +1059,122 @@
           <w:rFonts w:hint="eastAsia"/>
         </w:rPr>
       </w:pPr>
-      <w:r>
-        <w:t>Evaluating the final visualization revealed several strengths as well as opportunities for further improvement. Users responded positively to the simplified interface after the removal of the external widgets. Instead of relying on dropdowns and input boxes, they interacted directly with the charts and map, which created a more seamless exploratory experience and aligned better with visualization best practices.</w:t>
+    </w:p>
+    <w:p>
+      <w:pPr>
+        <w:spacing w:after="0"/>
+        <w:rPr>
+          <w:rFonts w:ascii="Times New Roman" w:hAnsi="Times New Roman" w:cs="Times New Roman"/>
+          <w:color w:val="0D0D0D" w:themeColor="text1" w:themeTint="F2"/>
+        </w:rPr>
+      </w:pPr>
+    </w:p>
+    <w:p>
+      <w:pPr>
+        <w:spacing w:after="0"/>
+        <w:rPr>
+          <w:rFonts w:ascii="Times New Roman" w:hAnsi="Times New Roman" w:cs="Times New Roman"/>
+          <w:b/>
+          <w:bCs/>
+          <w:color w:val="0D0D0D" w:themeColor="text1" w:themeTint="F2"/>
+        </w:rPr>
+      </w:pPr>
+      <w:r>
+        <w:rPr>
+          <w:rFonts w:ascii="Times New Roman" w:hAnsi="Times New Roman" w:cs="Times New Roman"/>
+          <w:b/>
+          <w:bCs/>
+          <w:color w:val="0D0D0D" w:themeColor="text1" w:themeTint="F2"/>
+        </w:rPr>
+        <w:t>Evaluation and Possible Improvements</w:t>
+      </w:r>
+    </w:p>
+    <w:p>
+      <w:pPr>
+        <w:spacing w:after="0"/>
+        <w:ind w:firstLine="720"/>
+        <w:jc w:val="both"/>
+        <w:rPr>
+          <w:rFonts w:ascii="Times New Roman" w:hAnsi="Times New Roman" w:cs="Times New Roman"/>
+          <w:color w:val="0D0D0D" w:themeColor="text1" w:themeTint="F2"/>
+        </w:rPr>
+      </w:pPr>
+      <w:r>
+        <w:rPr>
+          <w:rFonts w:ascii="Times New Roman" w:hAnsi="Times New Roman" w:cs="Times New Roman"/>
+          <w:color w:val="0D0D0D" w:themeColor="text1" w:themeTint="F2"/>
+        </w:rPr>
+        <w:t>After testing the final visualization and sharing it with others, we found that the tool was effective at communicating the strong spatial relationship between earthquakes and tectonic plates. The ability to filter by magnitude or time helped users notice patterns they might not have seen otherwise, such as the concentration of high-magnitude events along subduction zones.</w:t>
+      </w:r>
+    </w:p>
+    <w:p>
+      <w:pPr>
+        <w:spacing w:after="0"/>
+        <w:ind w:firstLine="720"/>
+        <w:jc w:val="both"/>
+        <w:rPr>
+          <w:rFonts w:ascii="Times New Roman" w:hAnsi="Times New Roman" w:cs="Times New Roman"/>
+          <w:color w:val="0D0D0D" w:themeColor="text1" w:themeTint="F2"/>
+        </w:rPr>
+      </w:pPr>
+      <w:r>
+        <w:rPr>
+          <w:rFonts w:ascii="Times New Roman" w:hAnsi="Times New Roman" w:cs="Times New Roman"/>
+          <w:color w:val="0D0D0D" w:themeColor="text1" w:themeTint="F2"/>
+        </w:rPr>
+        <w:t>However, the project also revealed several areas for improvement. Because the dataset contains so many points, the map can still feel crowded when all earthquakes are displayed at once. While filtering helps, there may be more effective ways to simplify or cluster the data. Some users also wanted animations showing earthquakes over time, which would help illustrate how seismic activity unfolds. Additionally, incorporating real-time data from the USGS live feed could make the tool more immediately useful for understanding recent seismic events. There is also room to expand the comparison of different plate types or to add labels and annotations that explain particularly important regions.</w:t>
+      </w:r>
+    </w:p>
+    <w:p>
+      <w:pPr>
+        <w:spacing w:after="0"/>
+        <w:ind w:firstLine="720"/>
+        <w:jc w:val="both"/>
+        <w:rPr>
+          <w:rFonts w:ascii="Times New Roman" w:hAnsi="Times New Roman" w:cs="Times New Roman"/>
+          <w:color w:val="0D0D0D" w:themeColor="text1" w:themeTint="F2"/>
+        </w:rPr>
+      </w:pPr>
+      <w:r>
+        <w:rPr>
+          <w:rFonts w:ascii="Times New Roman" w:hAnsi="Times New Roman" w:cs="Times New Roman"/>
+          <w:color w:val="0D0D0D" w:themeColor="text1" w:themeTint="F2"/>
+        </w:rPr>
+        <w:t xml:space="preserve">Overall, our evaluation showed that the project successfully met its goal of making earthquake patterns accessible and engaging. </w:t>
+      </w:r>
+      <w:r>
+        <w:rPr>
+          <w:rFonts w:ascii="Times New Roman" w:hAnsi="Times New Roman" w:cs="Times New Roman"/>
+          <w:color w:val="0D0D0D" w:themeColor="text1" w:themeTint="F2"/>
+        </w:rPr>
+        <w:t>Visualization</w:t>
+      </w:r>
+      <w:r>
+        <w:rPr>
+          <w:rFonts w:ascii="Times New Roman" w:hAnsi="Times New Roman" w:cs="Times New Roman"/>
+          <w:color w:val="0D0D0D" w:themeColor="text1" w:themeTint="F2"/>
+        </w:rPr>
+        <w:t xml:space="preserve"> helps users connect scientific concepts with real-world data in a way that is intuitive and interactive, while also offering a strong foundation for future enhancements.</w:t>
+      </w:r>
+    </w:p>
+    <w:p>
+      <w:pPr>
+        <w:spacing w:before="240"/>
+        <w:jc w:val="both"/>
+        <w:rPr>
+          <w:rFonts w:ascii="Times New Roman" w:hAnsi="Times New Roman" w:cs="Times New Roman"/>
+          <w:b/>
+          <w:bCs/>
+          <w:color w:val="0D0D0D" w:themeColor="text1" w:themeTint="F2"/>
+        </w:rPr>
+      </w:pPr>
+      <w:r>
+        <w:rPr>
+          <w:rFonts w:hint="eastAsia"/>
+          <w:b/>
+          <w:bCs/>
+        </w:rPr>
+        <w:t>(First and Second Feedback)</w:t>
       </w:r>
     </w:p>
     <w:p>
@@ -1074,15 +1185,8 @@
         <w:jc w:val="both"/>
       </w:pPr>
       <w:r>
-        <w:t>The replacement of the temporal line charts with a bar chart also improved clarity. Users found it easier to compare event types directly, and the visualization no longer suggested temporal patterns that were not strongly supported by the data. Similarly, removing the Rock Blast category enhanced readability by ensuring that each category contributed meaningful information.</w:t>
-      </w:r>
-    </w:p>
-    <w:p>
-      <w:pPr>
-        <w:pStyle w:val="p2"/>
-        <w:spacing w:before="0" w:beforeAutospacing="0" w:after="0" w:afterAutospacing="0"/>
-        <w:jc w:val="both"/>
-      </w:pPr>
+        <w:t>Evaluating the final visualization revealed several strengths as well as opportunities for further improvement. Users responded positively to the simplified interface after the removal of the external widgets. Instead of relying on dropdowns and input boxes, they interacted directly with the charts and map, which created a more seamless exploratory experience and aligned better with visualization best practices.</w:t>
+      </w:r>
     </w:p>
     <w:p>
       <w:pPr>
@@ -1090,13 +1194,17 @@
         <w:spacing w:before="0" w:beforeAutospacing="0" w:after="0" w:afterAutospacing="0"/>
         <w:ind w:firstLine="720"/>
         <w:jc w:val="both"/>
-        <w:rPr>
-          <w:rFonts w:hint="eastAsia"/>
-        </w:rPr>
-      </w:pPr>
-      <w:r>
-        <w:t>Fixing the hover-layering issue significantly improved usability during interaction. Tooltips now display properly above all visual elements, making the exploration experience more polished.</w:t>
-      </w:r>
+      </w:pPr>
+      <w:r>
+        <w:t>The replacement of the temporal line charts with a bar chart also improved clarity. Users found it easier to compare event types directly, and the visualization no longer suggested temporal patterns that were not strongly supported by the data. Similarly, removing the Rock Blast category enhanced readability by ensuring that each category contributed meaningful information.</w:t>
+      </w:r>
+    </w:p>
+    <w:p>
+      <w:pPr>
+        <w:pStyle w:val="p2"/>
+        <w:spacing w:before="0" w:beforeAutospacing="0" w:after="0" w:afterAutospacing="0"/>
+        <w:jc w:val="both"/>
+      </w:pPr>
     </w:p>
     <w:p>
       <w:pPr>
@@ -1104,13 +1212,9 @@
         <w:spacing w:before="0" w:beforeAutospacing="0" w:after="0" w:afterAutospacing="0"/>
         <w:ind w:firstLine="720"/>
         <w:jc w:val="both"/>
-        <w:rPr>
-          <w:rFonts w:hint="eastAsia"/>
-        </w:rPr>
-      </w:pPr>
-      <w:r>
-        <w:lastRenderedPageBreak/>
-        <w:t>However, despite the improvements, some challenges remain. The high density of the earthquake dataset can still cause visual clutter when viewing all events simultaneously. Cluster-based aggregation or sampling strategies could help mitigate this. Additionally, incorporating animated temporal playback or real-time USGS updates could expand the tool’s relevance and interactivity. Future versions might also explore more advanced cross-chart interactions, such as brushing or linked highlighting, to further enhance analytical depth.</w:t>
+      </w:pPr>
+      <w:r>
+        <w:t>Fixing the hover-layering issue significantly improved usability during interaction. Tooltips now display properly above all visual elements, making the exploration experience more polished.</w:t>
       </w:r>
     </w:p>
     <w:p>
@@ -1121,7 +1225,116 @@
         <w:jc w:val="both"/>
       </w:pPr>
       <w:r>
+        <w:t xml:space="preserve">However, despite the improvements, some challenges remain. The high density of the earthquake dataset can still cause visual clutter when viewing all events simultaneously. Cluster-based aggregation or sampling strategies could help mitigate this. Additionally, incorporating animated temporal playback or real-time USGS updates could expand the tool’s relevance and </w:t>
+      </w:r>
+      <w:r>
+        <w:lastRenderedPageBreak/>
+        <w:t>interactivity. Future versions might also explore more advanced cross-chart interactions, such as brushing or linked highlighting, to further enhance analytical depth.</w:t>
+      </w:r>
+    </w:p>
+    <w:p>
+      <w:pPr>
+        <w:pStyle w:val="p1"/>
+        <w:spacing w:before="0" w:beforeAutospacing="0" w:after="0" w:afterAutospacing="0"/>
+        <w:ind w:firstLine="720"/>
+        <w:jc w:val="both"/>
+      </w:pPr>
+      <w:r>
         <w:t>Overall, the updated visualization successfully communicates the spatial relationship between earthquakes and tectonic plates while providing a cleaner and more intuitive user experience.</w:t>
+      </w:r>
+    </w:p>
+    <w:p>
+      <w:pPr>
+        <w:pStyle w:val="p1"/>
+        <w:spacing w:before="240" w:beforeAutospacing="0" w:after="240" w:afterAutospacing="0"/>
+      </w:pPr>
+      <w:r>
+        <w:rPr>
+          <w:b/>
+          <w:bCs/>
+        </w:rPr>
+        <w:t>(Third Feedback)</w:t>
+      </w:r>
+    </w:p>
+    <w:p>
+      <w:pPr>
+        <w:pStyle w:val="p2"/>
+        <w:spacing w:before="0" w:beforeAutospacing="0" w:after="0" w:afterAutospacing="0"/>
+        <w:ind w:firstLine="720"/>
+        <w:jc w:val="both"/>
+      </w:pPr>
+      <w:r>
+        <w:t xml:space="preserve">Incorporating the third round of feedback significantly enhanced the usability and analytical clarity of the visualization, but it also revealed new considerations for future improvement. Adding vertical </w:t>
+      </w:r>
+      <w:proofErr w:type="gramStart"/>
+      <w:r>
+        <w:t>guide lines</w:t>
+      </w:r>
+      <w:proofErr w:type="gramEnd"/>
+      <w:r>
+        <w:t xml:space="preserve"> to the line chart made year selection far more intuitive, particularly when users explored temporal intervals. However, this enhancement also highlighted the need for better visual encoding when multiple layers of filtering (year, magnitude, and type) overlap. Future iterations could introduce guided animations or temporary annotations to help users understand how filters interact.</w:t>
+      </w:r>
+    </w:p>
+    <w:p>
+      <w:pPr>
+        <w:pStyle w:val="p3"/>
+        <w:spacing w:before="0" w:beforeAutospacing="0" w:after="0" w:afterAutospacing="0"/>
+        <w:jc w:val="both"/>
+      </w:pPr>
+    </w:p>
+    <w:p>
+      <w:pPr>
+        <w:pStyle w:val="p2"/>
+        <w:spacing w:before="0" w:beforeAutospacing="0" w:after="0" w:afterAutospacing="0"/>
+        <w:ind w:firstLine="720"/>
+        <w:jc w:val="both"/>
+      </w:pPr>
+      <w:r>
+        <w:t>Swapping the positions of the event-type bar chart and the magnitude histogram improved layout balance and drew user attention toward the more analytically meaningful component. Yet, it also emphasized the limitations of relying on raw counts or simple averages. A future improvement might involve integrating comparative statistical summaries or uncertainty indicators to offer richer context.</w:t>
+      </w:r>
+    </w:p>
+    <w:p>
+      <w:pPr>
+        <w:pStyle w:val="p3"/>
+        <w:spacing w:before="0" w:beforeAutospacing="0" w:after="0" w:afterAutospacing="0"/>
+        <w:jc w:val="both"/>
+      </w:pPr>
+    </w:p>
+    <w:p>
+      <w:pPr>
+        <w:pStyle w:val="p2"/>
+        <w:spacing w:before="0" w:beforeAutospacing="0" w:after="0" w:afterAutospacing="0"/>
+        <w:ind w:firstLine="720"/>
+        <w:jc w:val="both"/>
+      </w:pPr>
+      <w:r>
+        <w:t>Finally, enabling users to click individual magnitude bars to filter earthquakes proved to be one of the most engaging features introduced late in the project. This change allows users to quickly isolate earthquakes within very specific magnitude ranges. However, because magnitude filtering now plays a central interactive role, a possible enhancement would be to implement multi-bin selection or brushing to support the exploration of broader or irregular magnitude ranges. Additionally, providing visual explanations for how magnitude bins relate to quantile-based color encoding could help users better understand both the map and histogram simultaneously.</w:t>
+      </w:r>
+    </w:p>
+    <w:p>
+      <w:pPr>
+        <w:pStyle w:val="p3"/>
+        <w:spacing w:before="0" w:beforeAutospacing="0" w:after="0" w:afterAutospacing="0"/>
+        <w:jc w:val="both"/>
+      </w:pPr>
+    </w:p>
+    <w:p>
+      <w:pPr>
+        <w:pStyle w:val="p2"/>
+        <w:spacing w:before="0" w:beforeAutospacing="0" w:after="0" w:afterAutospacing="0"/>
+        <w:ind w:firstLine="720"/>
+        <w:jc w:val="both"/>
+      </w:pPr>
+      <w:r>
+        <w:t xml:space="preserve">Overall, the third-round revisions strengthened the visualization’s interactivity and analytical affordances, while also </w:t>
+      </w:r>
+      <w:proofErr w:type="gramStart"/>
+      <w:r>
+        <w:t>opening up</w:t>
+      </w:r>
+      <w:proofErr w:type="gramEnd"/>
+      <w:r>
+        <w:t xml:space="preserve"> new avenues for refinement in explaining filter interactions, supporting more flexible range selections, and improving contextual guidance for users.</w:t>
       </w:r>
     </w:p>
     <w:p>
@@ -1130,7 +1343,7 @@
         <w:ind w:firstLine="720"/>
         <w:jc w:val="both"/>
         <w:rPr>
-          <w:rFonts w:ascii="Times New Roman" w:hAnsi="Times New Roman" w:cs="Times New Roman" w:hint="eastAsia"/>
+          <w:rFonts w:ascii="Times New Roman" w:hAnsi="Times New Roman" w:cs="Times New Roman"/>
           <w:color w:val="0D0D0D" w:themeColor="text1" w:themeTint="F2"/>
           <w:lang w:eastAsia="zh-TW"/>
         </w:rPr>
@@ -4398,6 +4611,20 @@
       <w14:ligatures w14:val="none"/>
     </w:rPr>
   </w:style>
+  <w:style w:type="paragraph" w:customStyle="1" w:styleId="p3">
+    <w:name w:val="p3"/>
+    <w:basedOn w:val="Normal"/>
+    <w:rsid w:val="00D04B81"/>
+    <w:pPr>
+      <w:spacing w:before="100" w:beforeAutospacing="1" w:after="100" w:afterAutospacing="1" w:line="240" w:lineRule="auto"/>
+    </w:pPr>
+    <w:rPr>
+      <w:rFonts w:ascii="Times New Roman" w:eastAsia="Times New Roman" w:hAnsi="Times New Roman" w:cs="Times New Roman"/>
+      <w:kern w:val="0"/>
+      <w:lang w:eastAsia="zh-TW"/>
+      <w14:ligatures w14:val="none"/>
+    </w:rPr>
+  </w:style>
 </w:styles>
 </file>
 

</xml_diff>